<commit_message>
Finished Merge Conflicts section
</commit_message>
<xml_diff>
--- a/Notes.docx
+++ b/Notes.docx
@@ -889,6 +889,9 @@
       <w:r>
         <w:t>Merge Conflicts</w:t>
       </w:r>
+      <w:r>
+        <w:t>/Merges</w:t>
+      </w:r>
     </w:p>
     <w:p>
       <w:pPr>
@@ -900,6 +903,287 @@
       </w:pPr>
       <w:r>
         <w:t xml:space="preserve">When merges don’t happen automatically. For example, if same file has different code on the same line in two different branches is merged. </w:t>
+      </w:r>
+    </w:p>
+    <w:p>
+      <w:pPr>
+        <w:pStyle w:val="ListParagraph"/>
+        <w:numPr>
+          <w:ilvl w:val="0"/>
+          <w:numId w:val="9"/>
+        </w:numPr>
+      </w:pPr>
+      <w:r>
+        <w:t xml:space="preserve">Fast forward merges and recursive merges. Merge conflicts only happen with recursive merges. </w:t>
+      </w:r>
+    </w:p>
+    <w:p>
+      <w:pPr>
+        <w:ind w:left="720"/>
+      </w:pPr>
+      <w:r>
+        <w:t xml:space="preserve">You can </w:t>
+      </w:r>
+      <w:proofErr w:type="gramStart"/>
+      <w:r>
+        <w:t>execute :</w:t>
+      </w:r>
+      <w:proofErr w:type="gramEnd"/>
+      <w:r>
+        <w:t xml:space="preserve"> </w:t>
+      </w:r>
+      <w:r>
+        <w:rPr>
+          <w:b/>
+        </w:rPr>
+        <w:t xml:space="preserve">git merge --abort </w:t>
+      </w:r>
+      <w:r>
+        <w:t xml:space="preserve">to abort a merge. </w:t>
+      </w:r>
+    </w:p>
+    <w:p>
+      <w:pPr>
+        <w:pStyle w:val="ListParagraph"/>
+        <w:numPr>
+          <w:ilvl w:val="0"/>
+          <w:numId w:val="9"/>
+        </w:numPr>
+      </w:pPr>
+      <w:r>
+        <w:t>Remove the headers that git adds when merge conflict occurs, and then decide which code stays, and which goes, in the file(s) that have the conflict. Then add the file(s) and commit to finalize the merge.</w:t>
+      </w:r>
+    </w:p>
+    <w:p>
+      <w:pPr>
+        <w:pStyle w:val="ListParagraph"/>
+        <w:numPr>
+          <w:ilvl w:val="0"/>
+          <w:numId w:val="9"/>
+        </w:numPr>
+      </w:pPr>
+      <w:r>
+        <w:t xml:space="preserve">Pull and push commands in git are </w:t>
+      </w:r>
+      <w:proofErr w:type="gramStart"/>
+      <w:r>
+        <w:t>actually merges</w:t>
+      </w:r>
+      <w:proofErr w:type="gramEnd"/>
+      <w:r>
+        <w:t xml:space="preserve">. </w:t>
+      </w:r>
+    </w:p>
+    <w:p>
+      <w:pPr>
+        <w:pStyle w:val="ListParagraph"/>
+        <w:numPr>
+          <w:ilvl w:val="0"/>
+          <w:numId w:val="9"/>
+        </w:numPr>
+      </w:pPr>
+      <w:r>
+        <w:t xml:space="preserve">On GitHub, </w:t>
+      </w:r>
+      <w:proofErr w:type="gramStart"/>
+      <w:r>
+        <w:t>Pull</w:t>
+      </w:r>
+      <w:proofErr w:type="gramEnd"/>
+      <w:r>
+        <w:t xml:space="preserve"> request can result in conflicts. Usually the contributor, not the owner of the repo, will resolve the conflict.</w:t>
+      </w:r>
+    </w:p>
+    <w:p>
+      <w:pPr>
+        <w:pStyle w:val="ListParagraph"/>
+      </w:pPr>
+    </w:p>
+    <w:p>
+      <w:pPr>
+        <w:pStyle w:val="ListParagraph"/>
+        <w:jc w:val="center"/>
+      </w:pPr>
+      <w:r>
+        <w:t>Tags</w:t>
+      </w:r>
+    </w:p>
+    <w:p>
+      <w:pPr>
+        <w:pStyle w:val="ListParagraph"/>
+        <w:jc w:val="center"/>
+      </w:pPr>
+    </w:p>
+    <w:p>
+      <w:pPr>
+        <w:pStyle w:val="ListParagraph"/>
+        <w:numPr>
+          <w:ilvl w:val="0"/>
+          <w:numId w:val="9"/>
+        </w:numPr>
+        <w:rPr>
+          <w:b/>
+        </w:rPr>
+      </w:pPr>
+      <w:r>
+        <w:rPr>
+          <w:b/>
+        </w:rPr>
+        <w:t xml:space="preserve">git tag -a &lt;tag name, like v1.0&gt; - m “message” </w:t>
+      </w:r>
+      <w:r>
+        <w:t>- This will create a tag for you, at a specific point in time. The tag is assigned to the most recent commit</w:t>
+      </w:r>
+      <w:r>
+        <w:rPr>
+          <w:b/>
+        </w:rPr>
+        <w:t>.</w:t>
+      </w:r>
+    </w:p>
+    <w:p>
+      <w:pPr>
+        <w:pStyle w:val="ListParagraph"/>
+        <w:numPr>
+          <w:ilvl w:val="0"/>
+          <w:numId w:val="9"/>
+        </w:numPr>
+      </w:pPr>
+      <w:r>
+        <w:rPr>
+          <w:b/>
+        </w:rPr>
+        <w:t>git show &lt;tag</w:t>
+      </w:r>
+      <w:r>
+        <w:t xml:space="preserve"> </w:t>
+      </w:r>
+      <w:r>
+        <w:rPr>
+          <w:b/>
+        </w:rPr>
+        <w:t>name&gt;</w:t>
+      </w:r>
+      <w:r>
+        <w:t xml:space="preserve"> - This will show you information about the specified tag, like who tagged it, date, message, commit </w:t>
+      </w:r>
+      <w:proofErr w:type="spellStart"/>
+      <w:r>
+        <w:t>sha</w:t>
+      </w:r>
+      <w:proofErr w:type="spellEnd"/>
+      <w:r>
+        <w:t xml:space="preserve">, etc. </w:t>
+      </w:r>
+    </w:p>
+    <w:p>
+      <w:pPr>
+        <w:pStyle w:val="ListParagraph"/>
+        <w:numPr>
+          <w:ilvl w:val="0"/>
+          <w:numId w:val="9"/>
+        </w:numPr>
+      </w:pPr>
+      <w:r>
+        <w:rPr>
+          <w:b/>
+        </w:rPr>
+        <w:t>git log --pretty=</w:t>
+      </w:r>
+      <w:proofErr w:type="spellStart"/>
+      <w:r>
+        <w:rPr>
+          <w:b/>
+        </w:rPr>
+        <w:t>oneline</w:t>
+      </w:r>
+      <w:proofErr w:type="spellEnd"/>
+      <w:r>
+        <w:t xml:space="preserve"> - Shows all commits in one line.</w:t>
+      </w:r>
+    </w:p>
+    <w:p>
+      <w:pPr>
+        <w:pStyle w:val="ListParagraph"/>
+        <w:numPr>
+          <w:ilvl w:val="0"/>
+          <w:numId w:val="9"/>
+        </w:numPr>
+      </w:pPr>
+      <w:r>
+        <w:t xml:space="preserve">You can tag a commit prior to the most recent commit. Use git-log to get the </w:t>
+      </w:r>
+      <w:proofErr w:type="spellStart"/>
+      <w:r>
+        <w:t>sha</w:t>
+      </w:r>
+      <w:proofErr w:type="spellEnd"/>
+      <w:r>
+        <w:t xml:space="preserve"> of a </w:t>
+      </w:r>
+      <w:proofErr w:type="gramStart"/>
+      <w:r>
+        <w:t>commit, and</w:t>
+      </w:r>
+      <w:proofErr w:type="gramEnd"/>
+      <w:r>
+        <w:t xml:space="preserve"> use </w:t>
+      </w:r>
+      <w:r>
+        <w:rPr>
+          <w:b/>
+        </w:rPr>
+        <w:t xml:space="preserve">git tag -a &lt;tag name&gt; &lt;commit </w:t>
+      </w:r>
+      <w:proofErr w:type="spellStart"/>
+      <w:r>
+        <w:rPr>
+          <w:b/>
+        </w:rPr>
+        <w:t>sha</w:t>
+      </w:r>
+      <w:proofErr w:type="spellEnd"/>
+      <w:r>
+        <w:rPr>
+          <w:b/>
+        </w:rPr>
+        <w:t>&gt; -m “message”</w:t>
+      </w:r>
+      <w:r>
+        <w:t>.</w:t>
+      </w:r>
+    </w:p>
+    <w:p>
+      <w:pPr>
+        <w:pStyle w:val="ListParagraph"/>
+        <w:numPr>
+          <w:ilvl w:val="0"/>
+          <w:numId w:val="9"/>
+        </w:numPr>
+      </w:pPr>
+      <w:r>
+        <w:t xml:space="preserve">You push the tags to the remote using </w:t>
+      </w:r>
+      <w:r>
+        <w:rPr>
+          <w:b/>
+        </w:rPr>
+        <w:t>git push origin --tags</w:t>
+      </w:r>
+      <w:r>
+        <w:t>.</w:t>
+      </w:r>
+    </w:p>
+    <w:p>
+      <w:pPr>
+        <w:pStyle w:val="ListParagraph"/>
+        <w:numPr>
+          <w:ilvl w:val="0"/>
+          <w:numId w:val="9"/>
+        </w:numPr>
+      </w:pPr>
+      <w:r>
+        <w:t xml:space="preserve">In GitHub, releases correspond to tags. </w:t>
       </w:r>
       <w:bookmarkStart w:id="0" w:name="_GoBack"/>
       <w:bookmarkEnd w:id="0"/>
@@ -1710,7 +1994,7 @@
   <w:abstractNum w:abstractNumId="7" w15:restartNumberingAfterBreak="0">
     <w:nsid w:val="68F2504E"/>
     <w:multiLevelType w:val="hybridMultilevel"/>
-    <w:tmpl w:val="FF6453B0"/>
+    <w:tmpl w:val="5C4C5748"/>
     <w:lvl w:ilvl="0" w:tplc="04090001">
       <w:start w:val="1"/>
       <w:numFmt w:val="bullet"/>

</xml_diff>